<commit_message>
first commit for Prerna normalization.docx
</commit_message>
<xml_diff>
--- a/Prerna normalization.docx
+++ b/Prerna normalization.docx
@@ -579,7 +579,7 @@
           </mc:Choice>
           <mc:Fallback>
             <w:pict>
-              <v:shapetype w14:anchorId="7823AA4C" id="_x0000_t13" coordsize="21600,21600" o:spt="13" adj="16200,5400" path="m@0,l@0@1,0@1,0@2@0@2@0,21600,21600,10800xe">
+              <v:shapetype w14:anchorId="3C78C98A" id="_x0000_t13" coordsize="21600,21600" o:spt="13" adj="16200,5400" path="m@0,l@0@1,0@1,0@2@0@2@0,21600,21600,10800xe">
                 <v:stroke joinstyle="miter"/>
                 <v:formulas>
                   <v:f eqn="val #0"/>
@@ -2822,7 +2822,7 @@
           </mc:Choice>
           <mc:Fallback>
             <w:pict>
-              <v:shapetype w14:anchorId="5D932398" id="_x0000_t32" coordsize="21600,21600" o:spt="32" o:oned="t" path="m,l21600,21600e" filled="f">
+              <v:shapetype w14:anchorId="1D92DC35" id="_x0000_t32" coordsize="21600,21600" o:spt="32" o:oned="t" path="m,l21600,21600e" filled="f">
                 <v:path arrowok="t" fillok="f" o:connecttype="none"/>
                 <o:lock v:ext="edit" shapetype="t"/>
               </v:shapetype>
@@ -2895,7 +2895,7 @@
           </mc:Choice>
           <mc:Fallback>
             <w:pict>
-              <v:shape w14:anchorId="204B7A3A" id="Straight Arrow Connector 30" o:spid="_x0000_s1026" type="#_x0000_t32" style="position:absolute;margin-left:177.75pt;margin-top:-8.15pt;width:40.9pt;height:56.2pt;flip:x;z-index:251680768;visibility:visible;mso-wrap-style:square;mso-wrap-distance-left:9pt;mso-wrap-distance-top:0;mso-wrap-distance-right:9pt;mso-wrap-distance-bottom:0;mso-position-horizontal:absolute;mso-position-horizontal-relative:text;mso-position-vertical:absolute;mso-position-vertical-relative:text" o:gfxdata="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" strokecolor="black [3200]" strokeweight=".5pt">
+              <v:shape w14:anchorId="07C6E5EF" id="Straight Arrow Connector 30" o:spid="_x0000_s1026" type="#_x0000_t32" style="position:absolute;margin-left:177.75pt;margin-top:-8.15pt;width:40.9pt;height:56.2pt;flip:x;z-index:251680768;visibility:visible;mso-wrap-style:square;mso-wrap-distance-left:9pt;mso-wrap-distance-top:0;mso-wrap-distance-right:9pt;mso-wrap-distance-bottom:0;mso-position-horizontal:absolute;mso-position-horizontal-relative:text;mso-position-vertical:absolute;mso-position-vertical-relative:text" o:gfxdata="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" strokecolor="black [3200]" strokeweight=".5pt">
                 <v:stroke endarrow="block" joinstyle="miter"/>
               </v:shape>
             </w:pict>

</xml_diff>